<commit_message>
Report for Lab3 almost done. TODO: denormalization
</commit_message>
<xml_diff>
--- a/lab3/DBMS_LAB3_Мясников_Артём_Валерьевич.docx
+++ b/lab3/DBMS_LAB3_Мясников_Артём_Валерьевич.docx
@@ -660,7 +660,7 @@
           <w:r>
             <w:fldChar w:fldCharType="separate"/>
           </w:r>
-          <w:hyperlink w:anchor="_Toc197652897" w:history="1">
+          <w:hyperlink w:anchor="_Toc199156066" w:history="1">
             <w:r>
               <w:rPr>
                 <w:rStyle w:val="a5"/>
@@ -685,7 +685,7 @@
               <w:rPr>
                 <w:webHidden/>
               </w:rPr>
-              <w:instrText xml:space="preserve"> PAGEREF _Toc197652897 \h </w:instrText>
+              <w:instrText xml:space="preserve"> PAGEREF _Toc199156066 \h </w:instrText>
             </w:r>
             <w:r>
               <w:rPr>
@@ -720,14 +720,14 @@
               <w:lang w:val="ru-RU" w:eastAsia="zh-TW"/>
             </w:rPr>
           </w:pPr>
-          <w:hyperlink w:anchor="_Toc197652898" w:history="1">
+          <w:hyperlink w:anchor="_Toc199156067" w:history="1">
             <w:r>
               <w:rPr>
                 <w:rStyle w:val="a5"/>
                 <w:b/>
                 <w:lang w:val="ru-RU"/>
               </w:rPr>
-              <w:t>Даталогическая модель (лаб 1):</w:t>
+              <w:t>Даталогическая модель (лаб 1 + доп. таблицы):</w:t>
             </w:r>
             <w:r>
               <w:rPr>
@@ -745,7 +745,7 @@
               <w:rPr>
                 <w:webHidden/>
               </w:rPr>
-              <w:instrText xml:space="preserve"> PAGEREF _Toc197652898 \h </w:instrText>
+              <w:instrText xml:space="preserve"> PAGEREF _Toc199156067 \h </w:instrText>
             </w:r>
             <w:r>
               <w:rPr>
@@ -780,7 +780,7 @@
               <w:lang w:val="ru-RU" w:eastAsia="zh-TW"/>
             </w:rPr>
           </w:pPr>
-          <w:hyperlink w:anchor="_Toc197652899" w:history="1">
+          <w:hyperlink w:anchor="_Toc199156068" w:history="1">
             <w:r>
               <w:rPr>
                 <w:rStyle w:val="a5"/>
@@ -805,67 +805,7 @@
               <w:rPr>
                 <w:webHidden/>
               </w:rPr>
-              <w:instrText xml:space="preserve"> PAGEREF _Toc197652899 \h </w:instrText>
-            </w:r>
-            <w:r>
-              <w:rPr>
-                <w:webHidden/>
-              </w:rPr>
-            </w:r>
-            <w:r>
-              <w:rPr>
-                <w:webHidden/>
-              </w:rPr>
-              <w:fldChar w:fldCharType="separate"/>
-            </w:r>
-            <w:r>
-              <w:rPr>
-                <w:webHidden/>
-              </w:rPr>
-              <w:t>3</w:t>
-            </w:r>
-            <w:r>
-              <w:rPr>
-                <w:webHidden/>
-              </w:rPr>
-              <w:fldChar w:fldCharType="end"/>
-            </w:r>
-          </w:hyperlink>
-        </w:p>
-        <w:p>
-          <w:pPr>
-            <w:pStyle w:val="11"/>
-            <w:rPr>
-              <w:rFonts w:asciiTheme="minorHAnsi" w:eastAsiaTheme="minorEastAsia" w:hAnsiTheme="minorHAnsi" w:cstheme="minorBidi"/>
-              <w:lang w:val="ru-RU" w:eastAsia="zh-TW"/>
-            </w:rPr>
-          </w:pPr>
-          <w:hyperlink w:anchor="_Toc197652900" w:history="1">
-            <w:r>
-              <w:rPr>
-                <w:rStyle w:val="a5"/>
-                <w:b/>
-                <w:lang w:val="ru-RU"/>
-              </w:rPr>
-              <w:t>Приведение в 3NF:</w:t>
-            </w:r>
-            <w:r>
-              <w:rPr>
-                <w:webHidden/>
-              </w:rPr>
-              <w:tab/>
-            </w:r>
-            <w:r>
-              <w:rPr>
-                <w:webHidden/>
-              </w:rPr>
-              <w:fldChar w:fldCharType="begin"/>
-            </w:r>
-            <w:r>
-              <w:rPr>
-                <w:webHidden/>
-              </w:rPr>
-              <w:instrText xml:space="preserve"> PAGEREF _Toc197652900 \h </w:instrText>
+              <w:instrText xml:space="preserve"> PAGEREF _Toc199156068 \h </w:instrText>
             </w:r>
             <w:r>
               <w:rPr>
@@ -900,14 +840,14 @@
               <w:lang w:val="ru-RU" w:eastAsia="zh-TW"/>
             </w:rPr>
           </w:pPr>
-          <w:hyperlink w:anchor="_Toc197652901" w:history="1">
+          <w:hyperlink w:anchor="_Toc199156069" w:history="1">
             <w:r>
               <w:rPr>
                 <w:rStyle w:val="a5"/>
                 <w:b/>
                 <w:lang w:val="ru-RU"/>
               </w:rPr>
-              <w:t>Скрипт:</w:t>
+              <w:t>Приведение в 3NF:</w:t>
             </w:r>
             <w:r>
               <w:rPr>
@@ -925,7 +865,7 @@
               <w:rPr>
                 <w:webHidden/>
               </w:rPr>
-              <w:instrText xml:space="preserve"> PAGEREF _Toc197652901 \h </w:instrText>
+              <w:instrText xml:space="preserve"> PAGEREF _Toc199156069 \h </w:instrText>
             </w:r>
             <w:r>
               <w:rPr>
@@ -960,7 +900,67 @@
               <w:lang w:val="ru-RU" w:eastAsia="zh-TW"/>
             </w:rPr>
           </w:pPr>
-          <w:hyperlink w:anchor="_Toc197652902" w:history="1">
+          <w:hyperlink w:anchor="_Toc199156070" w:history="1">
+            <w:r>
+              <w:rPr>
+                <w:rStyle w:val="a5"/>
+                <w:b/>
+                <w:lang w:val="ru-RU"/>
+              </w:rPr>
+              <w:t>Скрипт:</w:t>
+            </w:r>
+            <w:r>
+              <w:rPr>
+                <w:webHidden/>
+              </w:rPr>
+              <w:tab/>
+            </w:r>
+            <w:r>
+              <w:rPr>
+                <w:webHidden/>
+              </w:rPr>
+              <w:fldChar w:fldCharType="begin"/>
+            </w:r>
+            <w:r>
+              <w:rPr>
+                <w:webHidden/>
+              </w:rPr>
+              <w:instrText xml:space="preserve"> PAGEREF _Toc199156070 \h </w:instrText>
+            </w:r>
+            <w:r>
+              <w:rPr>
+                <w:webHidden/>
+              </w:rPr>
+            </w:r>
+            <w:r>
+              <w:rPr>
+                <w:webHidden/>
+              </w:rPr>
+              <w:fldChar w:fldCharType="separate"/>
+            </w:r>
+            <w:r>
+              <w:rPr>
+                <w:webHidden/>
+              </w:rPr>
+              <w:t>5</w:t>
+            </w:r>
+            <w:r>
+              <w:rPr>
+                <w:webHidden/>
+              </w:rPr>
+              <w:fldChar w:fldCharType="end"/>
+            </w:r>
+          </w:hyperlink>
+        </w:p>
+        <w:p>
+          <w:pPr>
+            <w:pStyle w:val="11"/>
+            <w:rPr>
+              <w:rFonts w:asciiTheme="minorHAnsi" w:eastAsiaTheme="minorEastAsia" w:hAnsiTheme="minorHAnsi" w:cstheme="minorBidi"/>
+              <w:lang w:val="ru-RU" w:eastAsia="zh-TW"/>
+            </w:rPr>
+          </w:pPr>
+          <w:hyperlink w:anchor="_Toc199156071" w:history="1">
             <w:r>
               <w:rPr>
                 <w:rStyle w:val="a5"/>
@@ -985,7 +985,7 @@
               <w:rPr>
                 <w:webHidden/>
               </w:rPr>
-              <w:instrText xml:space="preserve"> PAGEREF _Toc197652902 \h </w:instrText>
+              <w:instrText xml:space="preserve"> PAGEREF _Toc199156071 \h </w:instrText>
             </w:r>
             <w:r>
               <w:rPr>
@@ -1065,7 +1065,7 @@
           <w:lang w:val="ru-RU"/>
         </w:rPr>
       </w:pPr>
-      <w:bookmarkStart w:id="0" w:name="_Toc197652897"/>
+      <w:bookmarkStart w:id="0" w:name="_Toc199156066"/>
       <w:r>
         <w:rPr>
           <w:rFonts w:ascii="Times New Roman" w:hAnsi="Times New Roman" w:cs="Times New Roman"/>
@@ -1381,7 +1381,7 @@
           <w:lang w:val="ru-RU"/>
         </w:rPr>
       </w:pPr>
-      <w:bookmarkStart w:id="1" w:name="_Toc197652898"/>
+      <w:bookmarkStart w:id="1" w:name="_Toc199156067"/>
       <w:proofErr w:type="spellStart"/>
       <w:r>
         <w:rPr>
@@ -1568,7 +1568,7 @@
           <w:lang w:val="ru-RU"/>
         </w:rPr>
       </w:pPr>
-      <w:bookmarkStart w:id="2" w:name="_Toc197652899"/>
+      <w:bookmarkStart w:id="2" w:name="_Toc199156068"/>
       <w:r>
         <w:rPr>
           <w:rFonts w:ascii="Times New Roman" w:hAnsi="Times New Roman" w:cs="Times New Roman"/>
@@ -2044,8 +2044,6 @@
         </w:rPr>
         <w:t xml:space="preserve"> name</w:t>
       </w:r>
-      <w:bookmarkStart w:id="3" w:name="_GoBack"/>
-      <w:bookmarkEnd w:id="3"/>
     </w:p>
     <w:p>
       <w:pPr>
@@ -2884,7 +2882,7 @@
           <w:lang w:val="ru-RU"/>
         </w:rPr>
       </w:pPr>
-      <w:bookmarkStart w:id="4" w:name="_Toc197652900"/>
+      <w:bookmarkStart w:id="3" w:name="_Toc199156069"/>
       <w:r>
         <w:rPr>
           <w:rFonts w:ascii="Times New Roman" w:hAnsi="Times New Roman" w:cs="Times New Roman"/>
@@ -2907,7 +2905,7 @@
         </w:rPr>
         <w:t>:</w:t>
       </w:r>
-      <w:bookmarkEnd w:id="4"/>
+      <w:bookmarkEnd w:id="3"/>
     </w:p>
     <w:p>
       <w:sdt>
@@ -2923,7 +2921,80 @@
         </w:sdtContent>
       </w:sdt>
     </w:p>
-    <w:p/>
+    <w:p>
+      <w:r>
+        <w:t>Все отношения соответствуют 2</w:t>
+      </w:r>
+      <w:r>
+        <w:rPr>
+          <w:lang w:val="en-US"/>
+        </w:rPr>
+        <w:t>NF</w:t>
+      </w:r>
+      <w:r>
+        <w:t>, так как детерминант всех функциональных зависимостей является единственный вариант первичного ключа</w:t>
+      </w:r>
+      <w:r>
+        <w:t xml:space="preserve"> и все атрибуты находятся в полном отношении с ним</w:t>
+      </w:r>
+      <w:r>
+        <w:t>.</w:t>
+      </w:r>
+      <w:r>
+        <w:t xml:space="preserve"> </w:t>
+      </w:r>
+    </w:p>
+    <w:p>
+      <w:r>
+        <w:lastRenderedPageBreak/>
+        <w:t xml:space="preserve">В этих же отношениях </w:t>
+      </w:r>
+      <w:proofErr w:type="gramStart"/>
+      <w:r>
+        <w:t>отсутствуют транзитивные зависимости из-за чего мы получаем</w:t>
+      </w:r>
+      <w:proofErr w:type="gramEnd"/>
+      <w:r>
+        <w:t xml:space="preserve"> </w:t>
+      </w:r>
+      <w:r>
+        <w:t>3</w:t>
+      </w:r>
+      <w:r>
+        <w:rPr>
+          <w:lang w:val="en-US"/>
+        </w:rPr>
+        <w:t>NF</w:t>
+      </w:r>
+      <w:r>
+        <w:t>.</w:t>
+      </w:r>
+    </w:p>
+    <w:p>
+      <w:r>
+        <w:t xml:space="preserve">В моих отношениях </w:t>
+      </w:r>
+      <w:r>
+        <w:t xml:space="preserve">в </w:t>
+      </w:r>
+      <w:r>
+        <w:t xml:space="preserve">качестве детерминанта выступают исключительно </w:t>
+      </w:r>
+      <w:r>
+        <w:t xml:space="preserve"> первичные ключи</w:t>
+      </w:r>
+      <w:r>
+        <w:t xml:space="preserve">. </w:t>
+      </w:r>
+      <w:r>
+        <w:t>Поэтому можем сказать, что отношения уже находятся в BCNF</w:t>
+      </w:r>
+      <w:r>
+        <w:t>.</w:t>
+      </w:r>
+      <w:bookmarkStart w:id="4" w:name="_GoBack"/>
+      <w:bookmarkEnd w:id="4"/>
+    </w:p>
     <w:p>
       <w:pPr>
         <w:pStyle w:val="1"/>
@@ -2949,7 +3020,7 @@
           <w:lang w:val="ru-RU"/>
         </w:rPr>
       </w:pPr>
-      <w:bookmarkStart w:id="5" w:name="_Toc197652901"/>
+      <w:bookmarkStart w:id="5" w:name="_Toc199156070"/>
       <w:r>
         <w:rPr>
           <w:rFonts w:ascii="Times New Roman" w:hAnsi="Times New Roman" w:cs="Times New Roman"/>
@@ -3008,7 +3079,7 @@
           <w:lang w:val="ru-RU"/>
         </w:rPr>
       </w:pPr>
-      <w:bookmarkStart w:id="6" w:name="_Toc197652902"/>
+      <w:bookmarkStart w:id="6" w:name="_Toc199156071"/>
       <w:r>
         <w:rPr>
           <w:rFonts w:ascii="Times New Roman" w:hAnsi="Times New Roman" w:cs="Times New Roman"/>
@@ -3039,32 +3110,13 @@
           <w:id w:val="-1180198905"/>
           <w:text/>
         </w:sdtPr>
-        <w:sdtEndPr/>
         <w:sdtContent>
           <w:r>
-            <w:t xml:space="preserve">В ходе выполнения данной лабораторной работы мне удалось по заданной предметной области выделить сущности и их связи, построить инфологическую и </w:t>
+            <w:t>При подготовке к выполнению я узнал о 3НФ, BCNF, а также применил эти знания для</w:t>
           </w:r>
-          <w:proofErr w:type="spellStart"/>
           <w:r>
-            <w:t>даталогическую</w:t>
+            <w:t xml:space="preserve"> выполнения лабораторной работы</w:t>
           </w:r>
-          <w:proofErr w:type="spellEnd"/>
-          <w:r>
-            <w:t xml:space="preserve"> модели, реализовать </w:t>
-          </w:r>
-          <w:proofErr w:type="spellStart"/>
-          <w:r>
-            <w:t>даталогическую</w:t>
-          </w:r>
-          <w:proofErr w:type="spellEnd"/>
-          <w:r>
-            <w:t xml:space="preserve"> модель на </w:t>
-          </w:r>
-          <w:proofErr w:type="spellStart"/>
-          <w:r>
-            <w:t>PostgreSQL</w:t>
-          </w:r>
-          <w:proofErr w:type="spellEnd"/>
           <w:r>
             <w:t>.</w:t>
           </w:r>
@@ -4569,6 +4621,7 @@
     <w:rsid w:val="007262CA"/>
     <w:rsid w:val="007613AC"/>
     <w:rsid w:val="00917C1E"/>
+    <w:rsid w:val="009452F8"/>
     <w:rsid w:val="00981120"/>
     <w:rsid w:val="009E2D9E"/>
     <w:rsid w:val="00A26AE7"/>
@@ -5296,7 +5349,7 @@
   <a:extraClrSchemeLst/>
   <a:extLst>
     <a:ext uri="{05A4C25C-085E-4340-85A3-A5531E510DB2}">
-      <thm15:themeFamily xmlns:thm15="http://schemas.microsoft.com/office/thememl/2012/main" xmlns="" name="Office Theme" id="{62F939B6-93AF-4DB8-9C6B-D6C7DFDC589F}" vid="{4A3C46E8-61CC-4603-A589-7422A47A8E4A}"/>
+      <thm15:themeFamily xmlns="" xmlns:thm15="http://schemas.microsoft.com/office/thememl/2012/main" name="Office Theme" id="{62F939B6-93AF-4DB8-9C6B-D6C7DFDC589F}" vid="{4A3C46E8-61CC-4603-A589-7422A47A8E4A}"/>
     </a:ext>
   </a:extLst>
 </a:theme>
@@ -5307,7 +5360,7 @@
 </file>
 
 <file path=customXml/itemProps1.xml><?xml version="1.0" encoding="utf-8"?>
-<ds:datastoreItem xmlns:ds="http://schemas.openxmlformats.org/officeDocument/2006/customXml" ds:itemID="{6825ABA2-5EC4-4872-AAE4-1DD8290501B7}">
+<ds:datastoreItem xmlns:ds="http://schemas.openxmlformats.org/officeDocument/2006/customXml" ds:itemID="{676283FA-E349-4C59-AD3A-8B69E64A3E89}">
   <ds:schemaRefs>
     <ds:schemaRef ds:uri="http://schemas.openxmlformats.org/officeDocument/2006/bibliography"/>
   </ds:schemaRefs>

</xml_diff>

<commit_message>
Working version lab3. Start to make lab4 queries
</commit_message>
<xml_diff>
--- a/lab3/DBMS_LAB3_Мясников_Артём_Валерьевич.docx
+++ b/lab3/DBMS_LAB3_Мясников_Артём_Валерьевич.docx
@@ -381,7 +381,6 @@
           </w:placeholder>
           <w:text/>
         </w:sdtPr>
-        <w:sdtEndPr/>
         <w:sdtContent>
           <w:r>
             <w:rPr>
@@ -447,7 +446,6 @@
           </w:placeholder>
           <w:text/>
         </w:sdtPr>
-        <w:sdtEndPr/>
         <w:sdtContent>
           <w:r>
             <w:rPr>
@@ -487,7 +485,6 @@
         </w:placeholder>
         <w:text/>
       </w:sdtPr>
-      <w:sdtEndPr/>
       <w:sdtContent>
         <w:p>
           <w:pPr>
@@ -517,7 +514,6 @@
           </w:placeholder>
           <w:text/>
         </w:sdtPr>
-        <w:sdtEndPr/>
         <w:sdtContent>
           <w:r>
             <w:t>P3123</w:t>
@@ -540,7 +536,6 @@
           </w:placeholder>
           <w:text/>
         </w:sdtPr>
-        <w:sdtEndPr/>
         <w:sdtContent>
           <w:proofErr w:type="spellStart"/>
           <w:r>
@@ -660,7 +655,7 @@
           <w:r>
             <w:fldChar w:fldCharType="separate"/>
           </w:r>
-          <w:hyperlink w:anchor="_Toc199156066" w:history="1">
+          <w:hyperlink w:anchor="_Toc199178826" w:history="1">
             <w:r>
               <w:rPr>
                 <w:rStyle w:val="a5"/>
@@ -685,7 +680,7 @@
               <w:rPr>
                 <w:webHidden/>
               </w:rPr>
-              <w:instrText xml:space="preserve"> PAGEREF _Toc199156066 \h </w:instrText>
+              <w:instrText xml:space="preserve"> PAGEREF _Toc199178826 \h </w:instrText>
             </w:r>
             <w:r>
               <w:rPr>
@@ -720,7 +715,7 @@
               <w:lang w:val="ru-RU" w:eastAsia="zh-TW"/>
             </w:rPr>
           </w:pPr>
-          <w:hyperlink w:anchor="_Toc199156067" w:history="1">
+          <w:hyperlink w:anchor="_Toc199178827" w:history="1">
             <w:r>
               <w:rPr>
                 <w:rStyle w:val="a5"/>
@@ -745,7 +740,7 @@
               <w:rPr>
                 <w:webHidden/>
               </w:rPr>
-              <w:instrText xml:space="preserve"> PAGEREF _Toc199156067 \h </w:instrText>
+              <w:instrText xml:space="preserve"> PAGEREF _Toc199178827 \h </w:instrText>
             </w:r>
             <w:r>
               <w:rPr>
@@ -780,7 +775,7 @@
               <w:lang w:val="ru-RU" w:eastAsia="zh-TW"/>
             </w:rPr>
           </w:pPr>
-          <w:hyperlink w:anchor="_Toc199156068" w:history="1">
+          <w:hyperlink w:anchor="_Toc199178828" w:history="1">
             <w:r>
               <w:rPr>
                 <w:rStyle w:val="a5"/>
@@ -805,7 +800,7 @@
               <w:rPr>
                 <w:webHidden/>
               </w:rPr>
-              <w:instrText xml:space="preserve"> PAGEREF _Toc199156068 \h </w:instrText>
+              <w:instrText xml:space="preserve"> PAGEREF _Toc199178828 \h </w:instrText>
             </w:r>
             <w:r>
               <w:rPr>
@@ -840,7 +835,7 @@
               <w:lang w:val="ru-RU" w:eastAsia="zh-TW"/>
             </w:rPr>
           </w:pPr>
-          <w:hyperlink w:anchor="_Toc199156069" w:history="1">
+          <w:hyperlink w:anchor="_Toc199178829" w:history="1">
             <w:r>
               <w:rPr>
                 <w:rStyle w:val="a5"/>
@@ -865,7 +860,7 @@
               <w:rPr>
                 <w:webHidden/>
               </w:rPr>
-              <w:instrText xml:space="preserve"> PAGEREF _Toc199156069 \h </w:instrText>
+              <w:instrText xml:space="preserve"> PAGEREF _Toc199178829 \h </w:instrText>
             </w:r>
             <w:r>
               <w:rPr>
@@ -900,14 +895,14 @@
               <w:lang w:val="ru-RU" w:eastAsia="zh-TW"/>
             </w:rPr>
           </w:pPr>
-          <w:hyperlink w:anchor="_Toc199156070" w:history="1">
+          <w:hyperlink w:anchor="_Toc199178830" w:history="1">
             <w:r>
               <w:rPr>
                 <w:rStyle w:val="a5"/>
                 <w:b/>
                 <w:lang w:val="ru-RU"/>
               </w:rPr>
-              <w:t>Скрипт:</w:t>
+              <w:t>Приведение в 3NF:</w:t>
             </w:r>
             <w:r>
               <w:rPr>
@@ -925,7 +920,7 @@
               <w:rPr>
                 <w:webHidden/>
               </w:rPr>
-              <w:instrText xml:space="preserve"> PAGEREF _Toc199156070 \h </w:instrText>
+              <w:instrText xml:space="preserve"> PAGEREF _Toc199178830 \h </w:instrText>
             </w:r>
             <w:r>
               <w:rPr>
@@ -960,7 +955,67 @@
               <w:lang w:val="ru-RU" w:eastAsia="zh-TW"/>
             </w:rPr>
           </w:pPr>
-          <w:hyperlink w:anchor="_Toc199156071" w:history="1">
+          <w:hyperlink w:anchor="_Toc199178831" w:history="1">
+            <w:r>
+              <w:rPr>
+                <w:rStyle w:val="a5"/>
+                <w:b/>
+                <w:lang w:val="ru-RU"/>
+              </w:rPr>
+              <w:t>Скрипт:</w:t>
+            </w:r>
+            <w:r>
+              <w:rPr>
+                <w:webHidden/>
+              </w:rPr>
+              <w:tab/>
+            </w:r>
+            <w:r>
+              <w:rPr>
+                <w:webHidden/>
+              </w:rPr>
+              <w:fldChar w:fldCharType="begin"/>
+            </w:r>
+            <w:r>
+              <w:rPr>
+                <w:webHidden/>
+              </w:rPr>
+              <w:instrText xml:space="preserve"> PAGEREF _Toc199178831 \h </w:instrText>
+            </w:r>
+            <w:r>
+              <w:rPr>
+                <w:webHidden/>
+              </w:rPr>
+            </w:r>
+            <w:r>
+              <w:rPr>
+                <w:webHidden/>
+              </w:rPr>
+              <w:fldChar w:fldCharType="separate"/>
+            </w:r>
+            <w:r>
+              <w:rPr>
+                <w:webHidden/>
+              </w:rPr>
+              <w:t>5</w:t>
+            </w:r>
+            <w:r>
+              <w:rPr>
+                <w:webHidden/>
+              </w:rPr>
+              <w:fldChar w:fldCharType="end"/>
+            </w:r>
+          </w:hyperlink>
+        </w:p>
+        <w:p>
+          <w:pPr>
+            <w:pStyle w:val="11"/>
+            <w:rPr>
+              <w:rFonts w:asciiTheme="minorHAnsi" w:eastAsiaTheme="minorEastAsia" w:hAnsiTheme="minorHAnsi" w:cstheme="minorBidi"/>
+              <w:lang w:val="ru-RU" w:eastAsia="zh-TW"/>
+            </w:rPr>
+          </w:pPr>
+          <w:hyperlink w:anchor="_Toc199178832" w:history="1">
             <w:r>
               <w:rPr>
                 <w:rStyle w:val="a5"/>
@@ -985,7 +1040,7 @@
               <w:rPr>
                 <w:webHidden/>
               </w:rPr>
-              <w:instrText xml:space="preserve"> PAGEREF _Toc199156071 \h </w:instrText>
+              <w:instrText xml:space="preserve"> PAGEREF _Toc199178832 \h </w:instrText>
             </w:r>
             <w:r>
               <w:rPr>
@@ -1043,6 +1098,7 @@
         <w:rPr>
           <w:b/>
           <w:bCs/>
+          <w:lang w:val="en-US"/>
         </w:rPr>
       </w:pPr>
       <w:r>
@@ -1065,7 +1121,7 @@
           <w:lang w:val="ru-RU"/>
         </w:rPr>
       </w:pPr>
-      <w:bookmarkStart w:id="0" w:name="_Toc199156066"/>
+      <w:bookmarkStart w:id="0" w:name="_Toc199178826"/>
       <w:r>
         <w:rPr>
           <w:rFonts w:ascii="Times New Roman" w:hAnsi="Times New Roman" w:cs="Times New Roman"/>
@@ -1381,7 +1437,7 @@
           <w:lang w:val="ru-RU"/>
         </w:rPr>
       </w:pPr>
-      <w:bookmarkStart w:id="1" w:name="_Toc199156067"/>
+      <w:bookmarkStart w:id="1" w:name="_Toc199178827"/>
       <w:proofErr w:type="spellStart"/>
       <w:r>
         <w:rPr>
@@ -1568,7 +1624,7 @@
           <w:lang w:val="ru-RU"/>
         </w:rPr>
       </w:pPr>
-      <w:bookmarkStart w:id="2" w:name="_Toc199156068"/>
+      <w:bookmarkStart w:id="2" w:name="_Toc199178828"/>
       <w:r>
         <w:rPr>
           <w:rFonts w:ascii="Times New Roman" w:hAnsi="Times New Roman" w:cs="Times New Roman"/>
@@ -2882,7 +2938,20 @@
           <w:lang w:val="ru-RU"/>
         </w:rPr>
       </w:pPr>
-      <w:bookmarkStart w:id="3" w:name="_Toc199156069"/>
+    </w:p>
+    <w:p>
+      <w:pPr>
+        <w:pStyle w:val="1"/>
+        <w:rPr>
+          <w:rFonts w:ascii="Times New Roman" w:hAnsi="Times New Roman" w:cs="Times New Roman"/>
+          <w:b/>
+          <w:color w:val="000000" w:themeColor="text1"/>
+          <w:sz w:val="28"/>
+          <w:szCs w:val="28"/>
+          <w:lang w:val="ru-RU"/>
+        </w:rPr>
+      </w:pPr>
+      <w:bookmarkStart w:id="3" w:name="_Toc199178829"/>
       <w:r>
         <w:rPr>
           <w:rFonts w:ascii="Times New Roman" w:hAnsi="Times New Roman" w:cs="Times New Roman"/>
@@ -2913,7 +2982,6 @@
           <w:id w:val="553354314"/>
           <w:text/>
         </w:sdtPr>
-        <w:sdtEndPr/>
         <w:sdtContent>
           <w:r>
             <w:t>Очевидно, что отношения уже в 1NF.</w:t>
@@ -2923,6 +2991,7 @@
     </w:p>
     <w:p>
       <w:r>
+        <w:lastRenderedPageBreak/>
         <w:t>Все отношения соответствуют 2</w:t>
       </w:r>
       <w:r>
@@ -2946,7 +3015,6 @@
     </w:p>
     <w:p>
       <w:r>
-        <w:lastRenderedPageBreak/>
         <w:t xml:space="preserve">В этих же отношениях </w:t>
       </w:r>
       <w:proofErr w:type="gramStart"/>
@@ -2992,8 +3060,6 @@
       <w:r>
         <w:t>.</w:t>
       </w:r>
-      <w:bookmarkStart w:id="4" w:name="_GoBack"/>
-      <w:bookmarkEnd w:id="4"/>
     </w:p>
     <w:p>
       <w:pPr>
@@ -3007,10 +3073,9 @@
           <w:lang w:val="ru-RU"/>
         </w:rPr>
       </w:pPr>
-    </w:p>
-    <w:p>
-      <w:pPr>
-        <w:pStyle w:val="1"/>
+      <w:bookmarkStart w:id="4" w:name="_Toc199178830"/>
+      <w:proofErr w:type="spellStart"/>
+      <w:r>
         <w:rPr>
           <w:rFonts w:ascii="Times New Roman" w:hAnsi="Times New Roman" w:cs="Times New Roman"/>
           <w:b/>
@@ -3019,8 +3084,438 @@
           <w:szCs w:val="28"/>
           <w:lang w:val="ru-RU"/>
         </w:rPr>
-      </w:pPr>
-      <w:bookmarkStart w:id="5" w:name="_Toc199156070"/>
+        <w:t>Денормализация</w:t>
+      </w:r>
+      <w:proofErr w:type="spellEnd"/>
+      <w:r>
+        <w:rPr>
+          <w:rFonts w:ascii="Times New Roman" w:hAnsi="Times New Roman" w:cs="Times New Roman"/>
+          <w:b/>
+          <w:color w:val="000000" w:themeColor="text1"/>
+          <w:sz w:val="28"/>
+          <w:szCs w:val="28"/>
+          <w:lang w:val="ru-RU"/>
+        </w:rPr>
+        <w:t>:</w:t>
+      </w:r>
+      <w:bookmarkEnd w:id="4"/>
+    </w:p>
+    <w:p>
+      <w:r>
+        <w:t xml:space="preserve">Для своих отношений я придумал две </w:t>
+      </w:r>
+      <w:proofErr w:type="spellStart"/>
+      <w:r>
+        <w:t>денормализации</w:t>
+      </w:r>
+      <w:proofErr w:type="spellEnd"/>
+      <w:r>
+        <w:t>:</w:t>
+      </w:r>
+    </w:p>
+    <w:p>
+      <w:pPr>
+        <w:rPr>
+          <w:lang w:val="en-US"/>
+        </w:rPr>
+      </w:pPr>
+      <w:r>
+        <w:t xml:space="preserve">Первая — можно объединить две таблицы </w:t>
+      </w:r>
+      <w:r>
+        <w:rPr>
+          <w:lang w:val="en-US"/>
+        </w:rPr>
+        <w:t>characters</w:t>
+      </w:r>
+      <w:r>
+        <w:t xml:space="preserve"> </w:t>
+      </w:r>
+      <w:r>
+        <w:t xml:space="preserve">и </w:t>
+      </w:r>
+      <w:r>
+        <w:rPr>
+          <w:lang w:val="en-US"/>
+        </w:rPr>
+        <w:t>roles</w:t>
+      </w:r>
+      <w:r>
+        <w:t xml:space="preserve">, чтобы узнавать роль персонажа за один запрос без использования </w:t>
+      </w:r>
+      <w:r>
+        <w:rPr>
+          <w:lang w:val="en-US"/>
+        </w:rPr>
+        <w:t>JOIN</w:t>
+      </w:r>
+      <w:r>
+        <w:t xml:space="preserve"> </w:t>
+      </w:r>
+      <w:r>
+        <w:t>запроса.</w:t>
+      </w:r>
+      <w:r>
+        <w:t xml:space="preserve"> Добавил два атрибута: </w:t>
+      </w:r>
+      <w:proofErr w:type="spellStart"/>
+      <w:r>
+        <w:rPr>
+          <w:lang w:val="en-US"/>
+        </w:rPr>
+        <w:t>role_name</w:t>
+      </w:r>
+      <w:proofErr w:type="spellEnd"/>
+      <w:r>
+        <w:rPr>
+          <w:lang w:val="en-US"/>
+        </w:rPr>
+        <w:t xml:space="preserve">, </w:t>
+      </w:r>
+      <w:proofErr w:type="spellStart"/>
+      <w:r>
+        <w:rPr>
+          <w:lang w:val="en-US"/>
+        </w:rPr>
+        <w:t>role_significance</w:t>
+      </w:r>
+      <w:proofErr w:type="spellEnd"/>
+      <w:r>
+        <w:rPr>
+          <w:lang w:val="en-US"/>
+        </w:rPr>
+        <w:t>.</w:t>
+      </w:r>
+    </w:p>
+    <w:p>
+      <w:pPr>
+        <w:rPr>
+          <w:lang w:val="en-US"/>
+        </w:rPr>
+      </w:pPr>
+      <w:r>
+        <w:rPr>
+          <w:lang w:val="en-US"/>
+        </w:rPr>
+        <w:drawing>
+          <wp:inline distT="0" distB="0" distL="0" distR="0" wp14:anchorId="4B0BB246" wp14:editId="61363882">
+            <wp:extent cx="1873250" cy="2537952"/>
+            <wp:effectExtent l="0" t="0" r="0" b="0"/>
+            <wp:docPr id="3" name="Рисунок 3"/>
+            <wp:cNvGraphicFramePr>
+              <a:graphicFrameLocks xmlns:a="http://schemas.openxmlformats.org/drawingml/2006/main" noChangeAspect="1"/>
+            </wp:cNvGraphicFramePr>
+            <a:graphic xmlns:a="http://schemas.openxmlformats.org/drawingml/2006/main">
+              <a:graphicData uri="http://schemas.openxmlformats.org/drawingml/2006/picture">
+                <pic:pic xmlns:pic="http://schemas.openxmlformats.org/drawingml/2006/picture">
+                  <pic:nvPicPr>
+                    <pic:cNvPr id="0" name=""/>
+                    <pic:cNvPicPr/>
+                  </pic:nvPicPr>
+                  <pic:blipFill>
+                    <a:blip r:embed="rId8"/>
+                    <a:stretch>
+                      <a:fillRect/>
+                    </a:stretch>
+                  </pic:blipFill>
+                  <pic:spPr>
+                    <a:xfrm>
+                      <a:off x="0" y="0"/>
+                      <a:ext cx="1875753" cy="2541343"/>
+                    </a:xfrm>
+                    <a:prstGeom prst="rect">
+                      <a:avLst/>
+                    </a:prstGeom>
+                  </pic:spPr>
+                </pic:pic>
+              </a:graphicData>
+            </a:graphic>
+          </wp:inline>
+        </w:drawing>
+      </w:r>
+      <w:r>
+        <w:rPr>
+          <w:lang w:val="en-US"/>
+        </w:rPr>
+        <w:t xml:space="preserve">                </w:t>
+      </w:r>
+      <w:r>
+        <w:rPr>
+          <w:lang w:val="en-US"/>
+        </w:rPr>
+        <w:drawing>
+          <wp:inline distT="0" distB="0" distL="0" distR="0" wp14:anchorId="3CC0759E" wp14:editId="27D2A1E2">
+            <wp:extent cx="2038350" cy="1458886"/>
+            <wp:effectExtent l="0" t="0" r="0" b="8255"/>
+            <wp:docPr id="1" name="Рисунок 1"/>
+            <wp:cNvGraphicFramePr>
+              <a:graphicFrameLocks xmlns:a="http://schemas.openxmlformats.org/drawingml/2006/main" noChangeAspect="1"/>
+            </wp:cNvGraphicFramePr>
+            <a:graphic xmlns:a="http://schemas.openxmlformats.org/drawingml/2006/main">
+              <a:graphicData uri="http://schemas.openxmlformats.org/drawingml/2006/picture">
+                <pic:pic xmlns:pic="http://schemas.openxmlformats.org/drawingml/2006/picture">
+                  <pic:nvPicPr>
+                    <pic:cNvPr id="0" name=""/>
+                    <pic:cNvPicPr/>
+                  </pic:nvPicPr>
+                  <pic:blipFill>
+                    <a:blip r:embed="rId9"/>
+                    <a:stretch>
+                      <a:fillRect/>
+                    </a:stretch>
+                  </pic:blipFill>
+                  <pic:spPr>
+                    <a:xfrm>
+                      <a:off x="0" y="0"/>
+                      <a:ext cx="2040910" cy="1460718"/>
+                    </a:xfrm>
+                    <a:prstGeom prst="rect">
+                      <a:avLst/>
+                    </a:prstGeom>
+                  </pic:spPr>
+                </pic:pic>
+              </a:graphicData>
+            </a:graphic>
+          </wp:inline>
+        </w:drawing>
+      </w:r>
+    </w:p>
+    <w:p>
+      <w:pPr>
+        <w:rPr>
+          <w:lang w:val="en-US"/>
+        </w:rPr>
+      </w:pPr>
+      <w:r>
+        <w:t>Вторая</w:t>
+      </w:r>
+      <w:r>
+        <w:rPr>
+          <w:lang w:val="en-US"/>
+        </w:rPr>
+        <w:t xml:space="preserve"> — </w:t>
+      </w:r>
+      <w:r>
+        <w:t>можно</w:t>
+      </w:r>
+      <w:r>
+        <w:rPr>
+          <w:lang w:val="en-US"/>
+        </w:rPr>
+        <w:t xml:space="preserve"> </w:t>
+      </w:r>
+      <w:r>
+        <w:t>будет</w:t>
+      </w:r>
+      <w:r>
+        <w:rPr>
+          <w:lang w:val="en-US"/>
+        </w:rPr>
+        <w:t xml:space="preserve"> </w:t>
+      </w:r>
+      <w:r>
+        <w:t>объединить</w:t>
+      </w:r>
+      <w:r>
+        <w:rPr>
+          <w:lang w:val="en-US"/>
+        </w:rPr>
+        <w:t xml:space="preserve"> </w:t>
+      </w:r>
+      <w:r>
+        <w:t>таблицы</w:t>
+      </w:r>
+      <w:r>
+        <w:rPr>
+          <w:lang w:val="en-US"/>
+        </w:rPr>
+        <w:t xml:space="preserve"> </w:t>
+      </w:r>
+      <w:r>
+        <w:rPr>
+          <w:lang w:val="en-US"/>
+        </w:rPr>
+        <w:t>characters</w:t>
+      </w:r>
+      <w:r>
+        <w:rPr>
+          <w:lang w:val="en-US"/>
+        </w:rPr>
+        <w:t xml:space="preserve">, </w:t>
+      </w:r>
+      <w:r>
+        <w:rPr>
+          <w:lang w:val="en-US"/>
+        </w:rPr>
+        <w:t>classification</w:t>
+      </w:r>
+      <w:r>
+        <w:rPr>
+          <w:lang w:val="en-US"/>
+        </w:rPr>
+        <w:t xml:space="preserve"> </w:t>
+      </w:r>
+      <w:r>
+        <w:t>и</w:t>
+      </w:r>
+      <w:r>
+        <w:rPr>
+          <w:lang w:val="en-US"/>
+        </w:rPr>
+        <w:t xml:space="preserve"> </w:t>
+      </w:r>
+      <w:proofErr w:type="spellStart"/>
+      <w:r>
+        <w:rPr>
+          <w:lang w:val="en-US"/>
+        </w:rPr>
+        <w:t>character_classfication</w:t>
+      </w:r>
+      <w:proofErr w:type="spellEnd"/>
+      <w:r>
+        <w:rPr>
+          <w:lang w:val="en-US"/>
+        </w:rPr>
+        <w:t xml:space="preserve"> </w:t>
+      </w:r>
+      <w:r>
+        <w:t>в</w:t>
+      </w:r>
+      <w:r>
+        <w:rPr>
+          <w:lang w:val="en-US"/>
+        </w:rPr>
+        <w:t xml:space="preserve"> </w:t>
+      </w:r>
+      <w:r>
+        <w:t>одну</w:t>
+      </w:r>
+      <w:r>
+        <w:rPr>
+          <w:lang w:val="en-US"/>
+        </w:rPr>
+        <w:t xml:space="preserve"> </w:t>
+      </w:r>
+      <w:r>
+        <w:t>таблицу</w:t>
+      </w:r>
+      <w:r>
+        <w:rPr>
+          <w:lang w:val="en-US"/>
+        </w:rPr>
+        <w:t xml:space="preserve"> </w:t>
+      </w:r>
+      <w:r>
+        <w:rPr>
+          <w:lang w:val="en-US"/>
+        </w:rPr>
+        <w:t>characters</w:t>
+      </w:r>
+      <w:r>
+        <w:rPr>
+          <w:lang w:val="en-US"/>
+        </w:rPr>
+        <w:t xml:space="preserve">. </w:t>
+      </w:r>
+    </w:p>
+    <w:p>
+      <w:r>
+        <w:rPr>
+          <w:lang w:val="en-US"/>
+        </w:rPr>
+        <w:drawing>
+          <wp:inline distT="0" distB="0" distL="0" distR="0" wp14:anchorId="65694C56" wp14:editId="340FCBAA">
+            <wp:extent cx="2876259" cy="1771650"/>
+            <wp:effectExtent l="0" t="0" r="635" b="0"/>
+            <wp:docPr id="5" name="Рисунок 5"/>
+            <wp:cNvGraphicFramePr>
+              <a:graphicFrameLocks xmlns:a="http://schemas.openxmlformats.org/drawingml/2006/main" noChangeAspect="1"/>
+            </wp:cNvGraphicFramePr>
+            <a:graphic xmlns:a="http://schemas.openxmlformats.org/drawingml/2006/main">
+              <a:graphicData uri="http://schemas.openxmlformats.org/drawingml/2006/picture">
+                <pic:pic xmlns:pic="http://schemas.openxmlformats.org/drawingml/2006/picture">
+                  <pic:nvPicPr>
+                    <pic:cNvPr id="0" name=""/>
+                    <pic:cNvPicPr/>
+                  </pic:nvPicPr>
+                  <pic:blipFill>
+                    <a:blip r:embed="rId10"/>
+                    <a:stretch>
+                      <a:fillRect/>
+                    </a:stretch>
+                  </pic:blipFill>
+                  <pic:spPr>
+                    <a:xfrm>
+                      <a:off x="0" y="0"/>
+                      <a:ext cx="2879223" cy="1773476"/>
+                    </a:xfrm>
+                    <a:prstGeom prst="rect">
+                      <a:avLst/>
+                    </a:prstGeom>
+                  </pic:spPr>
+                </pic:pic>
+              </a:graphicData>
+            </a:graphic>
+          </wp:inline>
+        </w:drawing>
+      </w:r>
+      <w:r>
+        <w:t xml:space="preserve">            </w:t>
+      </w:r>
+      <w:r>
+        <w:rPr>
+          <w:lang w:val="en-US"/>
+        </w:rPr>
+        <w:drawing>
+          <wp:inline distT="0" distB="0" distL="0" distR="0" wp14:anchorId="7DAD16C6" wp14:editId="24CCFE98">
+            <wp:extent cx="1943100" cy="1867786"/>
+            <wp:effectExtent l="0" t="0" r="0" b="0"/>
+            <wp:docPr id="4" name="Рисунок 4"/>
+            <wp:cNvGraphicFramePr>
+              <a:graphicFrameLocks xmlns:a="http://schemas.openxmlformats.org/drawingml/2006/main" noChangeAspect="1"/>
+            </wp:cNvGraphicFramePr>
+            <a:graphic xmlns:a="http://schemas.openxmlformats.org/drawingml/2006/main">
+              <a:graphicData uri="http://schemas.openxmlformats.org/drawingml/2006/picture">
+                <pic:pic xmlns:pic="http://schemas.openxmlformats.org/drawingml/2006/picture">
+                  <pic:nvPicPr>
+                    <pic:cNvPr id="0" name=""/>
+                    <pic:cNvPicPr/>
+                  </pic:nvPicPr>
+                  <pic:blipFill>
+                    <a:blip r:embed="rId11"/>
+                    <a:stretch>
+                      <a:fillRect/>
+                    </a:stretch>
+                  </pic:blipFill>
+                  <pic:spPr>
+                    <a:xfrm>
+                      <a:off x="0" y="0"/>
+                      <a:ext cx="1943371" cy="1868047"/>
+                    </a:xfrm>
+                    <a:prstGeom prst="rect">
+                      <a:avLst/>
+                    </a:prstGeom>
+                  </pic:spPr>
+                </pic:pic>
+              </a:graphicData>
+            </a:graphic>
+          </wp:inline>
+        </w:drawing>
+      </w:r>
+    </w:p>
+    <w:p>
+      <w:pPr>
+        <w:pStyle w:val="1"/>
+        <w:rPr>
+          <w:rFonts w:ascii="Times New Roman" w:hAnsi="Times New Roman" w:cs="Times New Roman"/>
+          <w:b/>
+          <w:color w:val="000000" w:themeColor="text1"/>
+          <w:sz w:val="28"/>
+          <w:szCs w:val="28"/>
+          <w:lang w:val="ru-RU"/>
+        </w:rPr>
+      </w:pPr>
+      <w:bookmarkStart w:id="5" w:name="_Toc199178831"/>
       <w:r>
         <w:rPr>
           <w:rFonts w:ascii="Times New Roman" w:hAnsi="Times New Roman" w:cs="Times New Roman"/>
@@ -3051,7 +3546,6 @@
           <w:id w:val="-919944826"/>
           <w:text/>
         </w:sdtPr>
-        <w:sdtEndPr/>
         <w:sdtContent>
           <w:r>
             <w:t xml:space="preserve">Смотри </w:t>
@@ -3079,7 +3573,7 @@
           <w:lang w:val="ru-RU"/>
         </w:rPr>
       </w:pPr>
-      <w:bookmarkStart w:id="6" w:name="_Toc199156071"/>
+      <w:bookmarkStart w:id="6" w:name="_Toc199178832"/>
       <w:r>
         <w:rPr>
           <w:rFonts w:ascii="Times New Roman" w:hAnsi="Times New Roman" w:cs="Times New Roman"/>
@@ -3717,7 +4211,7 @@
   <w:style w:type="paragraph" w:default="1" w:styleId="a">
     <w:name w:val="Normal"/>
     <w:qFormat/>
-    <w:rsid w:val="005900D9"/>
+    <w:rsid w:val="00B14501"/>
     <w:pPr>
       <w:spacing w:after="0" w:line="312" w:lineRule="auto"/>
       <w:ind w:firstLine="709"/>
@@ -4161,7 +4655,7 @@
   <w:style w:type="paragraph" w:default="1" w:styleId="a">
     <w:name w:val="Normal"/>
     <w:qFormat/>
-    <w:rsid w:val="005900D9"/>
+    <w:rsid w:val="00B14501"/>
     <w:pPr>
       <w:spacing w:after="0" w:line="312" w:lineRule="auto"/>
       <w:ind w:firstLine="709"/>
@@ -4612,6 +5106,7 @@
     <w:rsid w:val="00045375"/>
     <w:rsid w:val="001A5585"/>
     <w:rsid w:val="00272B60"/>
+    <w:rsid w:val="003940F0"/>
     <w:rsid w:val="00417774"/>
     <w:rsid w:val="004813A3"/>
     <w:rsid w:val="00493733"/>
@@ -4620,6 +5115,7 @@
     <w:rsid w:val="005F128C"/>
     <w:rsid w:val="007262CA"/>
     <w:rsid w:val="007613AC"/>
+    <w:rsid w:val="007C332F"/>
     <w:rsid w:val="00917C1E"/>
     <w:rsid w:val="009452F8"/>
     <w:rsid w:val="00981120"/>
@@ -5360,7 +5856,7 @@
 </file>
 
 <file path=customXml/itemProps1.xml><?xml version="1.0" encoding="utf-8"?>
-<ds:datastoreItem xmlns:ds="http://schemas.openxmlformats.org/officeDocument/2006/customXml" ds:itemID="{676283FA-E349-4C59-AD3A-8B69E64A3E89}">
+<ds:datastoreItem xmlns:ds="http://schemas.openxmlformats.org/officeDocument/2006/customXml" ds:itemID="{FA4CCA82-FA0D-42E1-9DF4-92F82D964212}">
   <ds:schemaRefs>
     <ds:schemaRef ds:uri="http://schemas.openxmlformats.org/officeDocument/2006/bibliography"/>
   </ds:schemaRefs>

</xml_diff>